<commit_message>
Old Scripts, Character Designs, Ballet Ref
</commit_message>
<xml_diff>
--- a/StoryVersions/JessicaScripts/Scripts/01_Script_JM_20210112.docx
+++ b/StoryVersions/JessicaScripts/Scripts/01_Script_JM_20210112.docx
@@ -371,7 +371,13 @@
         <w:t xml:space="preserve">The monster </w:t>
       </w:r>
       <w:r>
-        <w:t>grabs a branch of berries nearby and trots into the darkness. He comes back moments later riding on top of a bigger monster with the berries extended, leading the monster into the area. He hops off and flies over to the girl and drops the berries onto her lap. She hesitantly picks it up and shakingly extends the berry branch to the monster. It eats it, then licks the girls hand and nuzzles her.</w:t>
+        <w:t xml:space="preserve">grabs a branch of berries nearby and trots into the darkness. He comes back moments later riding on top of a bigger monster with the berries extended, leading the monster into the area. He hops off and flies over to the girl and drops the berries onto her lap. She hesitantly picks it up and shakingly extends the berry branch to the monster. It eats it, then licks the girls </w:t>
+      </w:r>
+      <w:r>
+        <w:t>face, messing up her hair</w:t>
+      </w:r>
+      <w:r>
+        <w:t xml:space="preserve"> and nuzzles her.</w:t>
       </w:r>
       <w:r>
         <w:t xml:space="preserve"> A few more creatures come out of the darkness and look at her curiously.</w:t>
@@ -649,7 +655,6 @@
         <w:ind w:left="720"/>
       </w:pPr>
       <w:r>
-        <w:lastRenderedPageBreak/>
         <w:t>When the light dies down, the girl is in her room again where she was before. The jar still broken, but not glowing. She looks around the room and sees that the room no longer frightens her even though there is no light. The only thing different is that she doesn’t have her bracelet</w:t>
       </w:r>
       <w:r>

</xml_diff>